<commit_message>
Lead Scoring - Subjective Questions Updated
</commit_message>
<xml_diff>
--- a/lead-scoring-assignment-subject-questions.docx
+++ b/lead-scoring-assignment-subject-questions.docx
@@ -1,6 +1,6 @@
 
 <file path=word/document.xml><?xml version="1.0" encoding="utf-8"?>
-<w:document xmlns:wpc="http://schemas.microsoft.com/office/word/2010/wordprocessingCanvas" xmlns:cx="http://schemas.microsoft.com/office/drawing/2014/chartex" xmlns:cx1="http://schemas.microsoft.com/office/drawing/2015/9/8/chartex" xmlns:cx2="http://schemas.microsoft.com/office/drawing/2015/10/21/chartex" xmlns:cx3="http://schemas.microsoft.com/office/drawing/2016/5/9/chartex" xmlns:cx4="http://schemas.microsoft.com/office/drawing/2016/5/10/chartex" xmlns:cx5="http://schemas.microsoft.com/office/drawing/2016/5/11/chartex" xmlns:cx6="http://schemas.microsoft.com/office/drawing/2016/5/12/chartex" xmlns:cx7="http://schemas.microsoft.com/office/drawing/2016/5/13/chartex" xmlns:cx8="http://schemas.microsoft.com/office/drawing/2016/5/14/chartex" xmlns:mc="http://schemas.openxmlformats.org/markup-compatibility/2006" xmlns:aink="http://schemas.microsoft.com/office/drawing/2016/ink" xmlns:am3d="http://schemas.microsoft.com/office/drawing/2017/model3d" xmlns:o="urn:schemas-microsoft-com:office:office" xmlns:r="http://schemas.openxmlformats.org/officeDocument/2006/relationships" xmlns:m="http://schemas.openxmlformats.org/officeDocument/2006/math" xmlns:v="urn:schemas-microsoft-com:vml" xmlns:wp14="http://schemas.microsoft.com/office/word/2010/wordprocessingDrawing" xmlns:wp="http://schemas.openxmlformats.org/drawingml/2006/wordprocessingDrawing" xmlns:w10="urn:schemas-microsoft-com:office:word" xmlns:w="http://schemas.openxmlformats.org/wordprocessingml/2006/main" xmlns:w14="http://schemas.microsoft.com/office/word/2010/wordml" xmlns:w15="http://schemas.microsoft.com/office/word/2012/wordml" xmlns:w16cid="http://schemas.microsoft.com/office/word/2016/wordml/cid" xmlns:w16se="http://schemas.microsoft.com/office/word/2015/wordml/symex" xmlns:wpg="http://schemas.microsoft.com/office/word/2010/wordprocessingGroup" xmlns:wpi="http://schemas.microsoft.com/office/word/2010/wordprocessingInk" xmlns:wne="http://schemas.microsoft.com/office/word/2006/wordml" xmlns:wps="http://schemas.microsoft.com/office/word/2010/wordprocessingShape" mc:Ignorable="w14 w15 w16se w16cid wp14">
+<w:document xmlns:wpc="http://schemas.microsoft.com/office/word/2010/wordprocessingCanvas" xmlns:cx="http://schemas.microsoft.com/office/drawing/2014/chartex" xmlns:cx1="http://schemas.microsoft.com/office/drawing/2015/9/8/chartex" xmlns:cx2="http://schemas.microsoft.com/office/drawing/2015/10/21/chartex" xmlns:cx3="http://schemas.microsoft.com/office/drawing/2016/5/9/chartex" xmlns:cx4="http://schemas.microsoft.com/office/drawing/2016/5/10/chartex" xmlns:cx5="http://schemas.microsoft.com/office/drawing/2016/5/11/chartex" xmlns:cx6="http://schemas.microsoft.com/office/drawing/2016/5/12/chartex" xmlns:cx7="http://schemas.microsoft.com/office/drawing/2016/5/13/chartex" xmlns:cx8="http://schemas.microsoft.com/office/drawing/2016/5/14/chartex" xmlns:mc="http://schemas.openxmlformats.org/markup-compatibility/2006" xmlns:aink="http://schemas.microsoft.com/office/drawing/2016/ink" xmlns:am3d="http://schemas.microsoft.com/office/drawing/2017/model3d" xmlns:o="urn:schemas-microsoft-com:office:office" xmlns:oel="http://schemas.microsoft.com/office/2019/extlst" xmlns:r="http://schemas.openxmlformats.org/officeDocument/2006/relationships" xmlns:m="http://schemas.openxmlformats.org/officeDocument/2006/math" xmlns:v="urn:schemas-microsoft-com:vml" xmlns:wp14="http://schemas.microsoft.com/office/word/2010/wordprocessingDrawing" xmlns:wp="http://schemas.openxmlformats.org/drawingml/2006/wordprocessingDrawing" xmlns:w10="urn:schemas-microsoft-com:office:word" xmlns:w="http://schemas.openxmlformats.org/wordprocessingml/2006/main" xmlns:w14="http://schemas.microsoft.com/office/word/2010/wordml" xmlns:w15="http://schemas.microsoft.com/office/word/2012/wordml" xmlns:w16cex="http://schemas.microsoft.com/office/word/2018/wordml/cex" xmlns:w16cid="http://schemas.microsoft.com/office/word/2016/wordml/cid" xmlns:w16="http://schemas.microsoft.com/office/word/2018/wordml" xmlns:w16du="http://schemas.microsoft.com/office/word/2023/wordml/word16du" xmlns:w16sdtdh="http://schemas.microsoft.com/office/word/2020/wordml/sdtdatahash" xmlns:w16sdtfl="http://schemas.microsoft.com/office/word/2024/wordml/sdtformatlock" xmlns:w16se="http://schemas.microsoft.com/office/word/2015/wordml/symex" xmlns:wpg="http://schemas.microsoft.com/office/word/2010/wordprocessingGroup" xmlns:wpi="http://schemas.microsoft.com/office/word/2010/wordprocessingInk" xmlns:wne="http://schemas.microsoft.com/office/word/2006/wordml" xmlns:wps="http://schemas.microsoft.com/office/word/2010/wordprocessingShape" mc:Ignorable="w14 w15 w16se w16cid w16 w16cex w16sdtdh w16sdtfl w16du wp14">
   <w:body>
     <w:p>
       <w:pPr>
@@ -11,6 +11,48 @@
       </w:pPr>
       <w:r>
         <w:t>Which are the top three variables in your model which contribute most towards the probability of a lead getting converted?</w:t>
+      </w:r>
+    </w:p>
+    <w:p>
+      <w:pPr>
+        <w:ind w:left="720"/>
+      </w:pPr>
+      <w:r>
+        <w:drawing>
+          <wp:inline distT="0" distB="0" distL="0" distR="0" wp14:anchorId="4905D1B1" wp14:editId="1DAB275B">
+            <wp:extent cx="5943600" cy="1931035"/>
+            <wp:effectExtent l="0" t="0" r="0" b="0"/>
+            <wp:docPr id="2036924614" name="Picture 1"/>
+            <wp:cNvGraphicFramePr>
+              <a:graphicFrameLocks xmlns:a="http://schemas.openxmlformats.org/drawingml/2006/main" noChangeAspect="1"/>
+            </wp:cNvGraphicFramePr>
+            <a:graphic xmlns:a="http://schemas.openxmlformats.org/drawingml/2006/main">
+              <a:graphicData uri="http://schemas.openxmlformats.org/drawingml/2006/picture">
+                <pic:pic xmlns:pic="http://schemas.openxmlformats.org/drawingml/2006/picture">
+                  <pic:nvPicPr>
+                    <pic:cNvPr id="2036924614" name=""/>
+                    <pic:cNvPicPr/>
+                  </pic:nvPicPr>
+                  <pic:blipFill>
+                    <a:blip r:embed="rId5"/>
+                    <a:stretch>
+                      <a:fillRect/>
+                    </a:stretch>
+                  </pic:blipFill>
+                  <pic:spPr>
+                    <a:xfrm>
+                      <a:off x="0" y="0"/>
+                      <a:ext cx="5943600" cy="1931035"/>
+                    </a:xfrm>
+                    <a:prstGeom prst="rect">
+                      <a:avLst/>
+                    </a:prstGeom>
+                  </pic:spPr>
+                </pic:pic>
+              </a:graphicData>
+            </a:graphic>
+          </wp:inline>
+        </w:drawing>
       </w:r>
       <w:r>
         <w:br/>
@@ -27,6 +69,48 @@
         <w:t>What are the top 3 categorical/dummy variables in the model which should be focused the most on in order to increase the probability of lead conversion?</w:t>
       </w:r>
     </w:p>
+    <w:p>
+      <w:pPr>
+        <w:ind w:left="720"/>
+      </w:pPr>
+      <w:r>
+        <w:drawing>
+          <wp:inline distT="0" distB="0" distL="0" distR="0" wp14:anchorId="7A83AEFA" wp14:editId="4E42BCC9">
+            <wp:extent cx="5943600" cy="1812925"/>
+            <wp:effectExtent l="0" t="0" r="0" b="0"/>
+            <wp:docPr id="1174413823" name="Picture 1"/>
+            <wp:cNvGraphicFramePr>
+              <a:graphicFrameLocks xmlns:a="http://schemas.openxmlformats.org/drawingml/2006/main" noChangeAspect="1"/>
+            </wp:cNvGraphicFramePr>
+            <a:graphic xmlns:a="http://schemas.openxmlformats.org/drawingml/2006/main">
+              <a:graphicData uri="http://schemas.openxmlformats.org/drawingml/2006/picture">
+                <pic:pic xmlns:pic="http://schemas.openxmlformats.org/drawingml/2006/picture">
+                  <pic:nvPicPr>
+                    <pic:cNvPr id="1174413823" name=""/>
+                    <pic:cNvPicPr/>
+                  </pic:nvPicPr>
+                  <pic:blipFill>
+                    <a:blip r:embed="rId6"/>
+                    <a:stretch>
+                      <a:fillRect/>
+                    </a:stretch>
+                  </pic:blipFill>
+                  <pic:spPr>
+                    <a:xfrm>
+                      <a:off x="0" y="0"/>
+                      <a:ext cx="5943600" cy="1812925"/>
+                    </a:xfrm>
+                    <a:prstGeom prst="rect">
+                      <a:avLst/>
+                    </a:prstGeom>
+                  </pic:spPr>
+                </pic:pic>
+              </a:graphicData>
+            </a:graphic>
+          </wp:inline>
+        </w:drawing>
+      </w:r>
+    </w:p>
     <w:p/>
     <w:p>
       <w:pPr>
@@ -36,31 +120,7 @@
         </w:numPr>
       </w:pPr>
       <w:r>
-        <w:t>X Education has a period of 2 months every year during which they hire some interns. The sales team</w:t>
-      </w:r>
-      <w:proofErr w:type="gramStart"/>
-      <w:r>
-        <w:t>, in particular, has</w:t>
-      </w:r>
-      <w:proofErr w:type="gramEnd"/>
-      <w:r>
-        <w:t xml:space="preserve"> around 10 interns allotted to them. </w:t>
-      </w:r>
-      <w:proofErr w:type="gramStart"/>
-      <w:r>
-        <w:t>So</w:t>
-      </w:r>
-      <w:proofErr w:type="gramEnd"/>
-      <w:r>
-        <w:t xml:space="preserve"> during this phase, they wish to make the lead conversion more aggressive. </w:t>
-      </w:r>
-      <w:proofErr w:type="gramStart"/>
-      <w:r>
-        <w:t>So</w:t>
-      </w:r>
-      <w:proofErr w:type="gramEnd"/>
-      <w:r>
-        <w:t xml:space="preserve"> they want almost all of the potential leads (i.e. the customers who have been predicted as 1 by the model) to be converted and hence, want to make phone calls to as much of such people as possible. Suggest a good strategy they should employ at this stage.</w:t>
+        <w:t>X Education has a period of 2 months every year during which they hire some interns. The sales team, in particular, has around 10 interns allotted to them. So during this phase, they wish to make the lead conversion more aggressive. So they want almost all of the potential leads (i.e. the customers who have been predicted as 1 by the model) to be converted and hence, want to make phone calls to as much of such people as possible. Suggest a good strategy they should employ at this stage.</w:t>
       </w:r>
       <w:r>
         <w:br/>
@@ -74,21 +134,11 @@
         </w:numPr>
       </w:pPr>
       <w:r>
-        <w:t xml:space="preserve">Similarly, at times, the company reaches its target for a quarter before the deadline. During this time, the company wants the sales team to focus on some new work as well. </w:t>
-      </w:r>
-      <w:proofErr w:type="gramStart"/>
-      <w:r>
-        <w:t>So</w:t>
-      </w:r>
-      <w:proofErr w:type="gramEnd"/>
-      <w:r>
-        <w:t xml:space="preserve"> during this time, the company’s aim is to not make phone calls unless it’s extremely necessary, i.e. they want to minimi</w:t>
+        <w:t>Similarly, at times, the company reaches its target for a quarter before the deadline. During this time, the company wants the sales team to focus on some new work as well. So during this time, the company’s aim is to not make phone calls unless it’s extremely necessary, i.e. they want to minimi</w:t>
       </w:r>
       <w:r>
         <w:t>z</w:t>
       </w:r>
-      <w:bookmarkStart w:id="0" w:name="_GoBack"/>
-      <w:bookmarkEnd w:id="0"/>
       <w:r>
         <w:t>e the rate of useless phone calls. Suggest a strategy they should employ at this stage.</w:t>
       </w:r>
@@ -104,7 +154,7 @@
 </file>
 
 <file path=word/numbering.xml><?xml version="1.0" encoding="utf-8"?>
-<w:numbering xmlns:wpc="http://schemas.microsoft.com/office/word/2010/wordprocessingCanvas" xmlns:cx="http://schemas.microsoft.com/office/drawing/2014/chartex" xmlns:cx1="http://schemas.microsoft.com/office/drawing/2015/9/8/chartex" xmlns:cx2="http://schemas.microsoft.com/office/drawing/2015/10/21/chartex" xmlns:cx3="http://schemas.microsoft.com/office/drawing/2016/5/9/chartex" xmlns:cx4="http://schemas.microsoft.com/office/drawing/2016/5/10/chartex" xmlns:cx5="http://schemas.microsoft.com/office/drawing/2016/5/11/chartex" xmlns:cx6="http://schemas.microsoft.com/office/drawing/2016/5/12/chartex" xmlns:cx7="http://schemas.microsoft.com/office/drawing/2016/5/13/chartex" xmlns:cx8="http://schemas.microsoft.com/office/drawing/2016/5/14/chartex" xmlns:mc="http://schemas.openxmlformats.org/markup-compatibility/2006" xmlns:aink="http://schemas.microsoft.com/office/drawing/2016/ink" xmlns:am3d="http://schemas.microsoft.com/office/drawing/2017/model3d" xmlns:o="urn:schemas-microsoft-com:office:office" xmlns:r="http://schemas.openxmlformats.org/officeDocument/2006/relationships" xmlns:m="http://schemas.openxmlformats.org/officeDocument/2006/math" xmlns:v="urn:schemas-microsoft-com:vml" xmlns:wp14="http://schemas.microsoft.com/office/word/2010/wordprocessingDrawing" xmlns:wp="http://schemas.openxmlformats.org/drawingml/2006/wordprocessingDrawing" xmlns:w10="urn:schemas-microsoft-com:office:word" xmlns:w="http://schemas.openxmlformats.org/wordprocessingml/2006/main" xmlns:w14="http://schemas.microsoft.com/office/word/2010/wordml" xmlns:w15="http://schemas.microsoft.com/office/word/2012/wordml" xmlns:w16cid="http://schemas.microsoft.com/office/word/2016/wordml/cid" xmlns:w16se="http://schemas.microsoft.com/office/word/2015/wordml/symex" xmlns:wpg="http://schemas.microsoft.com/office/word/2010/wordprocessingGroup" xmlns:wpi="http://schemas.microsoft.com/office/word/2010/wordprocessingInk" xmlns:wne="http://schemas.microsoft.com/office/word/2006/wordml" xmlns:wps="http://schemas.microsoft.com/office/word/2010/wordprocessingShape" mc:Ignorable="w14 w15 w16se w16cid wp14">
+<w:numbering xmlns:wpc="http://schemas.microsoft.com/office/word/2010/wordprocessingCanvas" xmlns:cx="http://schemas.microsoft.com/office/drawing/2014/chartex" xmlns:cx1="http://schemas.microsoft.com/office/drawing/2015/9/8/chartex" xmlns:cx2="http://schemas.microsoft.com/office/drawing/2015/10/21/chartex" xmlns:cx3="http://schemas.microsoft.com/office/drawing/2016/5/9/chartex" xmlns:cx4="http://schemas.microsoft.com/office/drawing/2016/5/10/chartex" xmlns:cx5="http://schemas.microsoft.com/office/drawing/2016/5/11/chartex" xmlns:cx6="http://schemas.microsoft.com/office/drawing/2016/5/12/chartex" xmlns:cx7="http://schemas.microsoft.com/office/drawing/2016/5/13/chartex" xmlns:cx8="http://schemas.microsoft.com/office/drawing/2016/5/14/chartex" xmlns:mc="http://schemas.openxmlformats.org/markup-compatibility/2006" xmlns:aink="http://schemas.microsoft.com/office/drawing/2016/ink" xmlns:am3d="http://schemas.microsoft.com/office/drawing/2017/model3d" xmlns:o="urn:schemas-microsoft-com:office:office" xmlns:oel="http://schemas.microsoft.com/office/2019/extlst" xmlns:r="http://schemas.openxmlformats.org/officeDocument/2006/relationships" xmlns:m="http://schemas.openxmlformats.org/officeDocument/2006/math" xmlns:v="urn:schemas-microsoft-com:vml" xmlns:wp14="http://schemas.microsoft.com/office/word/2010/wordprocessingDrawing" xmlns:wp="http://schemas.openxmlformats.org/drawingml/2006/wordprocessingDrawing" xmlns:w10="urn:schemas-microsoft-com:office:word" xmlns:w="http://schemas.openxmlformats.org/wordprocessingml/2006/main" xmlns:w14="http://schemas.microsoft.com/office/word/2010/wordml" xmlns:w15="http://schemas.microsoft.com/office/word/2012/wordml" xmlns:w16cex="http://schemas.microsoft.com/office/word/2018/wordml/cex" xmlns:w16cid="http://schemas.microsoft.com/office/word/2016/wordml/cid" xmlns:w16="http://schemas.microsoft.com/office/word/2018/wordml" xmlns:w16du="http://schemas.microsoft.com/office/word/2023/wordml/word16du" xmlns:w16sdtdh="http://schemas.microsoft.com/office/word/2020/wordml/sdtdatahash" xmlns:w16sdtfl="http://schemas.microsoft.com/office/word/2024/wordml/sdtformatlock" xmlns:w16se="http://schemas.microsoft.com/office/word/2015/wordml/symex" xmlns:wpg="http://schemas.microsoft.com/office/word/2010/wordprocessingGroup" xmlns:wpi="http://schemas.microsoft.com/office/word/2010/wordprocessingInk" xmlns:wne="http://schemas.microsoft.com/office/word/2006/wordml" xmlns:wps="http://schemas.microsoft.com/office/word/2010/wordprocessingShape" mc:Ignorable="w14 w15 w16se w16cid w16 w16cex w16sdtdh w16sdtfl w16du wp14">
   <w:abstractNum w:abstractNumId="0" w15:restartNumberingAfterBreak="0">
     <w:nsid w:val="7BF37681"/>
     <w:multiLevelType w:val="multilevel"/>
@@ -218,14 +268,14 @@
       </w:rPr>
     </w:lvl>
   </w:abstractNum>
-  <w:num w:numId="1">
+  <w:num w:numId="1" w16cid:durableId="1790968648">
     <w:abstractNumId w:val="0"/>
   </w:num>
 </w:numbering>
 </file>
 
 <file path=word/styles.xml><?xml version="1.0" encoding="utf-8"?>
-<w:styles xmlns:mc="http://schemas.openxmlformats.org/markup-compatibility/2006" xmlns:r="http://schemas.openxmlformats.org/officeDocument/2006/relationships" xmlns:w="http://schemas.openxmlformats.org/wordprocessingml/2006/main" xmlns:w14="http://schemas.microsoft.com/office/word/2010/wordml" xmlns:w15="http://schemas.microsoft.com/office/word/2012/wordml" xmlns:w16cid="http://schemas.microsoft.com/office/word/2016/wordml/cid" xmlns:w16se="http://schemas.microsoft.com/office/word/2015/wordml/symex" mc:Ignorable="w14 w15 w16se w16cid">
+<w:styles xmlns:mc="http://schemas.openxmlformats.org/markup-compatibility/2006" xmlns:r="http://schemas.openxmlformats.org/officeDocument/2006/relationships" xmlns:w="http://schemas.openxmlformats.org/wordprocessingml/2006/main" xmlns:w14="http://schemas.microsoft.com/office/word/2010/wordml" xmlns:w15="http://schemas.microsoft.com/office/word/2012/wordml" xmlns:w16cex="http://schemas.microsoft.com/office/word/2018/wordml/cex" xmlns:w16cid="http://schemas.microsoft.com/office/word/2016/wordml/cid" xmlns:w16="http://schemas.microsoft.com/office/word/2018/wordml" xmlns:w16du="http://schemas.microsoft.com/office/word/2023/wordml/word16du" xmlns:w16sdtdh="http://schemas.microsoft.com/office/word/2020/wordml/sdtdatahash" xmlns:w16sdtfl="http://schemas.microsoft.com/office/word/2024/wordml/sdtformatlock" xmlns:w16se="http://schemas.microsoft.com/office/word/2015/wordml/symex" mc:Ignorable="w14 w15 w16se w16cid w16 w16cex w16sdtdh w16sdtfl w16du">
   <w:docDefaults>
     <w:rPrDefault>
       <w:rPr>
@@ -241,7 +291,7 @@
       </w:pPr>
     </w:pPrDefault>
   </w:docDefaults>
-  <w:latentStyles w:defLockedState="0" w:defUIPriority="99" w:defSemiHidden="0" w:defUnhideWhenUsed="0" w:defQFormat="0" w:count="375">
+  <w:latentStyles w:defLockedState="0" w:defUIPriority="99" w:defSemiHidden="0" w:defUnhideWhenUsed="0" w:defQFormat="0" w:count="376">
     <w:lsdException w:name="Normal" w:uiPriority="0" w:qFormat="1"/>
     <w:lsdException w:name="heading 1" w:uiPriority="9" w:qFormat="1"/>
     <w:lsdException w:name="heading 2" w:semiHidden="1" w:uiPriority="9" w:unhideWhenUsed="1" w:qFormat="1"/>
@@ -617,6 +667,7 @@
     <w:lsdException w:name="Smart Hyperlink" w:semiHidden="1" w:unhideWhenUsed="1"/>
     <w:lsdException w:name="Hashtag" w:semiHidden="1" w:unhideWhenUsed="1"/>
     <w:lsdException w:name="Unresolved Mention" w:semiHidden="1" w:unhideWhenUsed="1"/>
+    <w:lsdException w:name="Smart Link" w:semiHidden="1" w:unhideWhenUsed="1"/>
   </w:latentStyles>
   <w:style w:type="paragraph" w:default="1" w:styleId="Normal">
     <w:name w:val="Normal"/>

</xml_diff>

<commit_message>
Files Updated for Subjective Qs and Summary
</commit_message>
<xml_diff>
--- a/lead-scoring-assignment-subject-questions.docx
+++ b/lead-scoring-assignment-subject-questions.docx
@@ -18,6 +18,9 @@
         <w:ind w:left="720"/>
       </w:pPr>
       <w:r>
+        <w:rPr>
+          <w:noProof/>
+        </w:rPr>
         <w:drawing>
           <wp:inline distT="0" distB="0" distL="0" distR="0" wp14:anchorId="4905D1B1" wp14:editId="1DAB275B">
             <wp:extent cx="5943600" cy="1931035"/>
@@ -74,6 +77,9 @@
         <w:ind w:left="720"/>
       </w:pPr>
       <w:r>
+        <w:rPr>
+          <w:noProof/>
+        </w:rPr>
         <w:drawing>
           <wp:inline distT="0" distB="0" distL="0" distR="0" wp14:anchorId="7A83AEFA" wp14:editId="4E42BCC9">
             <wp:extent cx="5943600" cy="1812925"/>
@@ -122,6 +128,202 @@
       <w:r>
         <w:t>X Education has a period of 2 months every year during which they hire some interns. The sales team, in particular, has around 10 interns allotted to them. So during this phase, they wish to make the lead conversion more aggressive. So they want almost all of the potential leads (i.e. the customers who have been predicted as 1 by the model) to be converted and hence, want to make phone calls to as much of such people as possible. Suggest a good strategy they should employ at this stage.</w:t>
       </w:r>
+    </w:p>
+    <w:p/>
+    <w:p>
+      <w:pPr>
+        <w:ind w:left="709"/>
+      </w:pPr>
+      <w:r>
+        <w:drawing>
+          <wp:inline distT="0" distB="0" distL="0" distR="0" wp14:anchorId="67FC9BF7" wp14:editId="5FEB025E">
+            <wp:extent cx="5943600" cy="708660"/>
+            <wp:effectExtent l="0" t="0" r="0" b="0"/>
+            <wp:docPr id="769511184" name="Picture 1"/>
+            <wp:cNvGraphicFramePr>
+              <a:graphicFrameLocks xmlns:a="http://schemas.openxmlformats.org/drawingml/2006/main" noChangeAspect="1"/>
+            </wp:cNvGraphicFramePr>
+            <a:graphic xmlns:a="http://schemas.openxmlformats.org/drawingml/2006/main">
+              <a:graphicData uri="http://schemas.openxmlformats.org/drawingml/2006/picture">
+                <pic:pic xmlns:pic="http://schemas.openxmlformats.org/drawingml/2006/picture">
+                  <pic:nvPicPr>
+                    <pic:cNvPr id="1537008711" name=""/>
+                    <pic:cNvPicPr/>
+                  </pic:nvPicPr>
+                  <pic:blipFill>
+                    <a:blip r:embed="rId7"/>
+                    <a:stretch>
+                      <a:fillRect/>
+                    </a:stretch>
+                  </pic:blipFill>
+                  <pic:spPr>
+                    <a:xfrm>
+                      <a:off x="0" y="0"/>
+                      <a:ext cx="5943600" cy="708660"/>
+                    </a:xfrm>
+                    <a:prstGeom prst="rect">
+                      <a:avLst/>
+                    </a:prstGeom>
+                  </pic:spPr>
+                </pic:pic>
+              </a:graphicData>
+            </a:graphic>
+          </wp:inline>
+        </w:drawing>
+      </w:r>
+    </w:p>
+    <w:p/>
+    <w:p>
+      <w:pPr>
+        <w:tabs>
+          <w:tab w:val="num" w:pos="720"/>
+        </w:tabs>
+        <w:ind w:left="709"/>
+        <w:rPr>
+          <w:lang w:val="en-IN"/>
+        </w:rPr>
+      </w:pPr>
+      <w:r>
+        <w:rPr>
+          <w:b/>
+          <w:bCs/>
+          <w:lang w:val="en-IN"/>
+        </w:rPr>
+        <w:t>Prioritize High-Scoring Leads:</w:t>
+      </w:r>
+      <w:r>
+        <w:rPr>
+          <w:lang w:val="en-IN"/>
+        </w:rPr>
+        <w:t xml:space="preserve"> Focus on leads with a predicted probability of conversion &gt; 80% (high confidence leads).</w:t>
+      </w:r>
+      <w:r>
+        <w:rPr>
+          <w:lang w:val="en-IN"/>
+        </w:rPr>
+        <w:t xml:space="preserve"> </w:t>
+      </w:r>
+      <w:r>
+        <w:rPr>
+          <w:b/>
+          <w:bCs/>
+          <w:lang w:val="en-IN"/>
+        </w:rPr>
+        <w:t>Action:</w:t>
+      </w:r>
+      <w:r>
+        <w:rPr>
+          <w:lang w:val="en-IN"/>
+        </w:rPr>
+        <w:t xml:space="preserve"> Assign high-probability leads to experienced sales agents or interns for immediate follow-up.</w:t>
+      </w:r>
+    </w:p>
+    <w:p>
+      <w:pPr>
+        <w:tabs>
+          <w:tab w:val="num" w:pos="720"/>
+        </w:tabs>
+        <w:ind w:left="709"/>
+        <w:rPr>
+          <w:lang w:val="en-IN"/>
+        </w:rPr>
+      </w:pPr>
+      <w:r>
+        <w:rPr>
+          <w:b/>
+          <w:bCs/>
+          <w:lang w:val="en-IN"/>
+        </w:rPr>
+        <w:lastRenderedPageBreak/>
+        <w:t>Expand to Medium-Scoring Leads:</w:t>
+      </w:r>
+      <w:r>
+        <w:rPr>
+          <w:lang w:val="en-IN"/>
+        </w:rPr>
+        <w:t xml:space="preserve"> Include leads with scores between 50% and 80% to increase reach.</w:t>
+      </w:r>
+      <w:r>
+        <w:rPr>
+          <w:lang w:val="en-IN"/>
+        </w:rPr>
+        <w:t xml:space="preserve"> </w:t>
+      </w:r>
+      <w:r>
+        <w:rPr>
+          <w:b/>
+          <w:bCs/>
+          <w:lang w:val="en-IN"/>
+        </w:rPr>
+        <w:t>Action:</w:t>
+      </w:r>
+      <w:r>
+        <w:rPr>
+          <w:lang w:val="en-IN"/>
+        </w:rPr>
+        <w:t xml:space="preserve"> Distribute these leads among interns for personalized phone calls.</w:t>
+      </w:r>
+    </w:p>
+    <w:p>
+      <w:pPr>
+        <w:ind w:left="709"/>
+      </w:pPr>
+      <w:r>
+        <w:rPr>
+          <w:b/>
+          <w:bCs/>
+          <w:lang w:val="en-IN"/>
+        </w:rPr>
+        <w:t>Follow-Up Tracking:</w:t>
+      </w:r>
+      <w:r>
+        <w:rPr>
+          <w:lang w:val="en-IN"/>
+        </w:rPr>
+        <w:t xml:space="preserve"> Monitor engagement metrics post-phone calls to ensure effectiveness and identify further actionable steps.</w:t>
+      </w:r>
+    </w:p>
+    <w:p>
+      <w:pPr>
+        <w:ind w:left="709"/>
+      </w:pPr>
+      <w:r>
+        <w:drawing>
+          <wp:inline distT="0" distB="0" distL="0" distR="0" wp14:anchorId="562E3B50" wp14:editId="2BD136E8">
+            <wp:extent cx="5943600" cy="708660"/>
+            <wp:effectExtent l="0" t="0" r="0" b="0"/>
+            <wp:docPr id="1537008711" name="Picture 1"/>
+            <wp:cNvGraphicFramePr>
+              <a:graphicFrameLocks xmlns:a="http://schemas.openxmlformats.org/drawingml/2006/main" noChangeAspect="1"/>
+            </wp:cNvGraphicFramePr>
+            <a:graphic xmlns:a="http://schemas.openxmlformats.org/drawingml/2006/main">
+              <a:graphicData uri="http://schemas.openxmlformats.org/drawingml/2006/picture">
+                <pic:pic xmlns:pic="http://schemas.openxmlformats.org/drawingml/2006/picture">
+                  <pic:nvPicPr>
+                    <pic:cNvPr id="1537008711" name=""/>
+                    <pic:cNvPicPr/>
+                  </pic:nvPicPr>
+                  <pic:blipFill>
+                    <a:blip r:embed="rId7"/>
+                    <a:stretch>
+                      <a:fillRect/>
+                    </a:stretch>
+                  </pic:blipFill>
+                  <pic:spPr>
+                    <a:xfrm>
+                      <a:off x="0" y="0"/>
+                      <a:ext cx="5943600" cy="708660"/>
+                    </a:xfrm>
+                    <a:prstGeom prst="rect">
+                      <a:avLst/>
+                    </a:prstGeom>
+                  </pic:spPr>
+                </pic:pic>
+              </a:graphicData>
+            </a:graphic>
+          </wp:inline>
+        </w:drawing>
+      </w:r>
       <w:r>
         <w:br/>
       </w:r>
@@ -143,6 +345,91 @@
         <w:t>e the rate of useless phone calls. Suggest a strategy they should employ at this stage.</w:t>
       </w:r>
     </w:p>
+    <w:p>
+      <w:pPr>
+        <w:pStyle w:val="ListParagraph"/>
+        <w:rPr>
+          <w:b/>
+          <w:bCs/>
+          <w:lang w:val="en-IN"/>
+        </w:rPr>
+      </w:pPr>
+    </w:p>
+    <w:p>
+      <w:pPr>
+        <w:pStyle w:val="ListParagraph"/>
+        <w:rPr>
+          <w:lang w:val="en-IN"/>
+        </w:rPr>
+      </w:pPr>
+      <w:r>
+        <w:rPr>
+          <w:b/>
+          <w:bCs/>
+        </w:rPr>
+        <w:t>Sales Process Optimization</w:t>
+      </w:r>
+      <w:r>
+        <w:rPr>
+          <w:b/>
+          <w:bCs/>
+        </w:rPr>
+        <w:t xml:space="preserve"> and </w:t>
+      </w:r>
+      <w:r>
+        <w:rPr>
+          <w:b/>
+          <w:bCs/>
+          <w:lang w:val="en-IN"/>
+        </w:rPr>
+        <w:t>Efficient Use of CRM Tools:</w:t>
+      </w:r>
+      <w:r>
+        <w:rPr>
+          <w:lang w:val="en-IN"/>
+        </w:rPr>
+        <w:t xml:space="preserve"> Integrate the lead scoring system into the CRM and tag leads by probability tiers to streamline follow-up. </w:t>
+      </w:r>
+    </w:p>
+    <w:p>
+      <w:pPr>
+        <w:pStyle w:val="ListParagraph"/>
+        <w:rPr>
+          <w:lang w:val="en-IN"/>
+        </w:rPr>
+      </w:pPr>
+      <w:r>
+        <w:rPr>
+          <w:b/>
+          <w:bCs/>
+          <w:lang w:val="en-IN"/>
+        </w:rPr>
+        <w:t>Leverage Automated Campaigns:</w:t>
+      </w:r>
+      <w:r>
+        <w:rPr>
+          <w:b/>
+          <w:bCs/>
+          <w:lang w:val="en-IN"/>
+        </w:rPr>
+        <w:t xml:space="preserve"> </w:t>
+      </w:r>
+      <w:r>
+        <w:rPr>
+          <w:lang w:val="en-IN"/>
+        </w:rPr>
+        <w:t>For medium and low-probability leads, send targeted emails or SMS instead of direct calls.</w:t>
+      </w:r>
+    </w:p>
+    <w:p>
+      <w:pPr>
+        <w:pStyle w:val="ListParagraph"/>
+        <w:rPr>
+          <w:lang w:val="en-IN"/>
+        </w:rPr>
+      </w:pPr>
+    </w:p>
+    <w:p/>
     <w:sectPr>
       <w:pgSz w:w="12240" w:h="15840"/>
       <w:pgMar w:top="1440" w:right="1440" w:bottom="1440" w:left="1440" w:header="720" w:footer="720" w:gutter="0"/>
@@ -156,6 +443,304 @@
 <file path=word/numbering.xml><?xml version="1.0" encoding="utf-8"?>
 <w:numbering xmlns:wpc="http://schemas.microsoft.com/office/word/2010/wordprocessingCanvas" xmlns:cx="http://schemas.microsoft.com/office/drawing/2014/chartex" xmlns:cx1="http://schemas.microsoft.com/office/drawing/2015/9/8/chartex" xmlns:cx2="http://schemas.microsoft.com/office/drawing/2015/10/21/chartex" xmlns:cx3="http://schemas.microsoft.com/office/drawing/2016/5/9/chartex" xmlns:cx4="http://schemas.microsoft.com/office/drawing/2016/5/10/chartex" xmlns:cx5="http://schemas.microsoft.com/office/drawing/2016/5/11/chartex" xmlns:cx6="http://schemas.microsoft.com/office/drawing/2016/5/12/chartex" xmlns:cx7="http://schemas.microsoft.com/office/drawing/2016/5/13/chartex" xmlns:cx8="http://schemas.microsoft.com/office/drawing/2016/5/14/chartex" xmlns:mc="http://schemas.openxmlformats.org/markup-compatibility/2006" xmlns:aink="http://schemas.microsoft.com/office/drawing/2016/ink" xmlns:am3d="http://schemas.microsoft.com/office/drawing/2017/model3d" xmlns:o="urn:schemas-microsoft-com:office:office" xmlns:oel="http://schemas.microsoft.com/office/2019/extlst" xmlns:r="http://schemas.openxmlformats.org/officeDocument/2006/relationships" xmlns:m="http://schemas.openxmlformats.org/officeDocument/2006/math" xmlns:v="urn:schemas-microsoft-com:vml" xmlns:wp14="http://schemas.microsoft.com/office/word/2010/wordprocessingDrawing" xmlns:wp="http://schemas.openxmlformats.org/drawingml/2006/wordprocessingDrawing" xmlns:w10="urn:schemas-microsoft-com:office:word" xmlns:w="http://schemas.openxmlformats.org/wordprocessingml/2006/main" xmlns:w14="http://schemas.microsoft.com/office/word/2010/wordml" xmlns:w15="http://schemas.microsoft.com/office/word/2012/wordml" xmlns:w16cex="http://schemas.microsoft.com/office/word/2018/wordml/cex" xmlns:w16cid="http://schemas.microsoft.com/office/word/2016/wordml/cid" xmlns:w16="http://schemas.microsoft.com/office/word/2018/wordml" xmlns:w16du="http://schemas.microsoft.com/office/word/2023/wordml/word16du" xmlns:w16sdtdh="http://schemas.microsoft.com/office/word/2020/wordml/sdtdatahash" xmlns:w16sdtfl="http://schemas.microsoft.com/office/word/2024/wordml/sdtformatlock" xmlns:w16se="http://schemas.microsoft.com/office/word/2015/wordml/symex" xmlns:wpg="http://schemas.microsoft.com/office/word/2010/wordprocessingGroup" xmlns:wpi="http://schemas.microsoft.com/office/word/2010/wordprocessingInk" xmlns:wne="http://schemas.microsoft.com/office/word/2006/wordml" xmlns:wps="http://schemas.microsoft.com/office/word/2010/wordprocessingShape" mc:Ignorable="w14 w15 w16se w16cid w16 w16cex w16sdtdh w16sdtfl w16du wp14">
   <w:abstractNum w:abstractNumId="0" w15:restartNumberingAfterBreak="0">
+    <w:nsid w:val="160D128E"/>
+    <w:multiLevelType w:val="multilevel"/>
+    <w:tmpl w:val="074C2E46"/>
+    <w:lvl w:ilvl="0">
+      <w:start w:val="1"/>
+      <w:numFmt w:val="bullet"/>
+      <w:lvlText w:val=""/>
+      <w:lvlJc w:val="left"/>
+      <w:pPr>
+        <w:tabs>
+          <w:tab w:val="num" w:pos="720"/>
+        </w:tabs>
+        <w:ind w:left="720" w:hanging="360"/>
+      </w:pPr>
+      <w:rPr>
+        <w:rFonts w:ascii="Symbol" w:hAnsi="Symbol" w:hint="default"/>
+        <w:sz w:val="20"/>
+      </w:rPr>
+    </w:lvl>
+    <w:lvl w:ilvl="1" w:tentative="1">
+      <w:start w:val="1"/>
+      <w:numFmt w:val="bullet"/>
+      <w:lvlText w:val="o"/>
+      <w:lvlJc w:val="left"/>
+      <w:pPr>
+        <w:tabs>
+          <w:tab w:val="num" w:pos="1440"/>
+        </w:tabs>
+        <w:ind w:left="1440" w:hanging="360"/>
+      </w:pPr>
+      <w:rPr>
+        <w:rFonts w:ascii="Courier New" w:hAnsi="Courier New" w:hint="default"/>
+        <w:sz w:val="20"/>
+      </w:rPr>
+    </w:lvl>
+    <w:lvl w:ilvl="2" w:tentative="1">
+      <w:start w:val="1"/>
+      <w:numFmt w:val="bullet"/>
+      <w:lvlText w:val=""/>
+      <w:lvlJc w:val="left"/>
+      <w:pPr>
+        <w:tabs>
+          <w:tab w:val="num" w:pos="2160"/>
+        </w:tabs>
+        <w:ind w:left="2160" w:hanging="360"/>
+      </w:pPr>
+      <w:rPr>
+        <w:rFonts w:ascii="Wingdings" w:hAnsi="Wingdings" w:hint="default"/>
+        <w:sz w:val="20"/>
+      </w:rPr>
+    </w:lvl>
+    <w:lvl w:ilvl="3" w:tentative="1">
+      <w:start w:val="1"/>
+      <w:numFmt w:val="bullet"/>
+      <w:lvlText w:val=""/>
+      <w:lvlJc w:val="left"/>
+      <w:pPr>
+        <w:tabs>
+          <w:tab w:val="num" w:pos="2880"/>
+        </w:tabs>
+        <w:ind w:left="2880" w:hanging="360"/>
+      </w:pPr>
+      <w:rPr>
+        <w:rFonts w:ascii="Wingdings" w:hAnsi="Wingdings" w:hint="default"/>
+        <w:sz w:val="20"/>
+      </w:rPr>
+    </w:lvl>
+    <w:lvl w:ilvl="4" w:tentative="1">
+      <w:start w:val="1"/>
+      <w:numFmt w:val="bullet"/>
+      <w:lvlText w:val=""/>
+      <w:lvlJc w:val="left"/>
+      <w:pPr>
+        <w:tabs>
+          <w:tab w:val="num" w:pos="3600"/>
+        </w:tabs>
+        <w:ind w:left="3600" w:hanging="360"/>
+      </w:pPr>
+      <w:rPr>
+        <w:rFonts w:ascii="Wingdings" w:hAnsi="Wingdings" w:hint="default"/>
+        <w:sz w:val="20"/>
+      </w:rPr>
+    </w:lvl>
+    <w:lvl w:ilvl="5" w:tentative="1">
+      <w:start w:val="1"/>
+      <w:numFmt w:val="bullet"/>
+      <w:lvlText w:val=""/>
+      <w:lvlJc w:val="left"/>
+      <w:pPr>
+        <w:tabs>
+          <w:tab w:val="num" w:pos="4320"/>
+        </w:tabs>
+        <w:ind w:left="4320" w:hanging="360"/>
+      </w:pPr>
+      <w:rPr>
+        <w:rFonts w:ascii="Wingdings" w:hAnsi="Wingdings" w:hint="default"/>
+        <w:sz w:val="20"/>
+      </w:rPr>
+    </w:lvl>
+    <w:lvl w:ilvl="6" w:tentative="1">
+      <w:start w:val="1"/>
+      <w:numFmt w:val="bullet"/>
+      <w:lvlText w:val=""/>
+      <w:lvlJc w:val="left"/>
+      <w:pPr>
+        <w:tabs>
+          <w:tab w:val="num" w:pos="5040"/>
+        </w:tabs>
+        <w:ind w:left="5040" w:hanging="360"/>
+      </w:pPr>
+      <w:rPr>
+        <w:rFonts w:ascii="Wingdings" w:hAnsi="Wingdings" w:hint="default"/>
+        <w:sz w:val="20"/>
+      </w:rPr>
+    </w:lvl>
+    <w:lvl w:ilvl="7" w:tentative="1">
+      <w:start w:val="1"/>
+      <w:numFmt w:val="bullet"/>
+      <w:lvlText w:val=""/>
+      <w:lvlJc w:val="left"/>
+      <w:pPr>
+        <w:tabs>
+          <w:tab w:val="num" w:pos="5760"/>
+        </w:tabs>
+        <w:ind w:left="5760" w:hanging="360"/>
+      </w:pPr>
+      <w:rPr>
+        <w:rFonts w:ascii="Wingdings" w:hAnsi="Wingdings" w:hint="default"/>
+        <w:sz w:val="20"/>
+      </w:rPr>
+    </w:lvl>
+    <w:lvl w:ilvl="8" w:tentative="1">
+      <w:start w:val="1"/>
+      <w:numFmt w:val="bullet"/>
+      <w:lvlText w:val=""/>
+      <w:lvlJc w:val="left"/>
+      <w:pPr>
+        <w:tabs>
+          <w:tab w:val="num" w:pos="6480"/>
+        </w:tabs>
+        <w:ind w:left="6480" w:hanging="360"/>
+      </w:pPr>
+      <w:rPr>
+        <w:rFonts w:ascii="Wingdings" w:hAnsi="Wingdings" w:hint="default"/>
+        <w:sz w:val="20"/>
+      </w:rPr>
+    </w:lvl>
+  </w:abstractNum>
+  <w:abstractNum w:abstractNumId="1" w15:restartNumberingAfterBreak="0">
+    <w:nsid w:val="23DE466B"/>
+    <w:multiLevelType w:val="multilevel"/>
+    <w:tmpl w:val="7CC2C606"/>
+    <w:lvl w:ilvl="0">
+      <w:start w:val="1"/>
+      <w:numFmt w:val="bullet"/>
+      <w:lvlText w:val=""/>
+      <w:lvlJc w:val="left"/>
+      <w:pPr>
+        <w:tabs>
+          <w:tab w:val="num" w:pos="720"/>
+        </w:tabs>
+        <w:ind w:left="720" w:hanging="360"/>
+      </w:pPr>
+      <w:rPr>
+        <w:rFonts w:ascii="Symbol" w:hAnsi="Symbol" w:hint="default"/>
+        <w:sz w:val="20"/>
+      </w:rPr>
+    </w:lvl>
+    <w:lvl w:ilvl="1" w:tentative="1">
+      <w:start w:val="1"/>
+      <w:numFmt w:val="bullet"/>
+      <w:lvlText w:val="o"/>
+      <w:lvlJc w:val="left"/>
+      <w:pPr>
+        <w:tabs>
+          <w:tab w:val="num" w:pos="1440"/>
+        </w:tabs>
+        <w:ind w:left="1440" w:hanging="360"/>
+      </w:pPr>
+      <w:rPr>
+        <w:rFonts w:ascii="Courier New" w:hAnsi="Courier New" w:hint="default"/>
+        <w:sz w:val="20"/>
+      </w:rPr>
+    </w:lvl>
+    <w:lvl w:ilvl="2" w:tentative="1">
+      <w:start w:val="1"/>
+      <w:numFmt w:val="bullet"/>
+      <w:lvlText w:val=""/>
+      <w:lvlJc w:val="left"/>
+      <w:pPr>
+        <w:tabs>
+          <w:tab w:val="num" w:pos="2160"/>
+        </w:tabs>
+        <w:ind w:left="2160" w:hanging="360"/>
+      </w:pPr>
+      <w:rPr>
+        <w:rFonts w:ascii="Wingdings" w:hAnsi="Wingdings" w:hint="default"/>
+        <w:sz w:val="20"/>
+      </w:rPr>
+    </w:lvl>
+    <w:lvl w:ilvl="3" w:tentative="1">
+      <w:start w:val="1"/>
+      <w:numFmt w:val="bullet"/>
+      <w:lvlText w:val=""/>
+      <w:lvlJc w:val="left"/>
+      <w:pPr>
+        <w:tabs>
+          <w:tab w:val="num" w:pos="2880"/>
+        </w:tabs>
+        <w:ind w:left="2880" w:hanging="360"/>
+      </w:pPr>
+      <w:rPr>
+        <w:rFonts w:ascii="Wingdings" w:hAnsi="Wingdings" w:hint="default"/>
+        <w:sz w:val="20"/>
+      </w:rPr>
+    </w:lvl>
+    <w:lvl w:ilvl="4" w:tentative="1">
+      <w:start w:val="1"/>
+      <w:numFmt w:val="bullet"/>
+      <w:lvlText w:val=""/>
+      <w:lvlJc w:val="left"/>
+      <w:pPr>
+        <w:tabs>
+          <w:tab w:val="num" w:pos="3600"/>
+        </w:tabs>
+        <w:ind w:left="3600" w:hanging="360"/>
+      </w:pPr>
+      <w:rPr>
+        <w:rFonts w:ascii="Wingdings" w:hAnsi="Wingdings" w:hint="default"/>
+        <w:sz w:val="20"/>
+      </w:rPr>
+    </w:lvl>
+    <w:lvl w:ilvl="5" w:tentative="1">
+      <w:start w:val="1"/>
+      <w:numFmt w:val="bullet"/>
+      <w:lvlText w:val=""/>
+      <w:lvlJc w:val="left"/>
+      <w:pPr>
+        <w:tabs>
+          <w:tab w:val="num" w:pos="4320"/>
+        </w:tabs>
+        <w:ind w:left="4320" w:hanging="360"/>
+      </w:pPr>
+      <w:rPr>
+        <w:rFonts w:ascii="Wingdings" w:hAnsi="Wingdings" w:hint="default"/>
+        <w:sz w:val="20"/>
+      </w:rPr>
+    </w:lvl>
+    <w:lvl w:ilvl="6" w:tentative="1">
+      <w:start w:val="1"/>
+      <w:numFmt w:val="bullet"/>
+      <w:lvlText w:val=""/>
+      <w:lvlJc w:val="left"/>
+      <w:pPr>
+        <w:tabs>
+          <w:tab w:val="num" w:pos="5040"/>
+        </w:tabs>
+        <w:ind w:left="5040" w:hanging="360"/>
+      </w:pPr>
+      <w:rPr>
+        <w:rFonts w:ascii="Wingdings" w:hAnsi="Wingdings" w:hint="default"/>
+        <w:sz w:val="20"/>
+      </w:rPr>
+    </w:lvl>
+    <w:lvl w:ilvl="7" w:tentative="1">
+      <w:start w:val="1"/>
+      <w:numFmt w:val="bullet"/>
+      <w:lvlText w:val=""/>
+      <w:lvlJc w:val="left"/>
+      <w:pPr>
+        <w:tabs>
+          <w:tab w:val="num" w:pos="5760"/>
+        </w:tabs>
+        <w:ind w:left="5760" w:hanging="360"/>
+      </w:pPr>
+      <w:rPr>
+        <w:rFonts w:ascii="Wingdings" w:hAnsi="Wingdings" w:hint="default"/>
+        <w:sz w:val="20"/>
+      </w:rPr>
+    </w:lvl>
+    <w:lvl w:ilvl="8" w:tentative="1">
+      <w:start w:val="1"/>
+      <w:numFmt w:val="bullet"/>
+      <w:lvlText w:val=""/>
+      <w:lvlJc w:val="left"/>
+      <w:pPr>
+        <w:tabs>
+          <w:tab w:val="num" w:pos="6480"/>
+        </w:tabs>
+        <w:ind w:left="6480" w:hanging="360"/>
+      </w:pPr>
+      <w:rPr>
+        <w:rFonts w:ascii="Wingdings" w:hAnsi="Wingdings" w:hint="default"/>
+        <w:sz w:val="20"/>
+      </w:rPr>
+    </w:lvl>
+  </w:abstractNum>
+  <w:abstractNum w:abstractNumId="2" w15:restartNumberingAfterBreak="0">
     <w:nsid w:val="7BF37681"/>
     <w:multiLevelType w:val="multilevel"/>
     <w:tmpl w:val="EB7A45C0"/>
@@ -268,8 +853,166 @@
       </w:rPr>
     </w:lvl>
   </w:abstractNum>
+  <w:abstractNum w:abstractNumId="3" w15:restartNumberingAfterBreak="0">
+    <w:nsid w:val="7F0B0A65"/>
+    <w:multiLevelType w:val="multilevel"/>
+    <w:tmpl w:val="D7EE6C1E"/>
+    <w:lvl w:ilvl="0">
+      <w:start w:val="1"/>
+      <w:numFmt w:val="bullet"/>
+      <w:lvlText w:val=""/>
+      <w:lvlJc w:val="left"/>
+      <w:pPr>
+        <w:tabs>
+          <w:tab w:val="num" w:pos="720"/>
+        </w:tabs>
+        <w:ind w:left="720" w:hanging="360"/>
+      </w:pPr>
+      <w:rPr>
+        <w:rFonts w:ascii="Symbol" w:hAnsi="Symbol" w:hint="default"/>
+        <w:sz w:val="20"/>
+      </w:rPr>
+    </w:lvl>
+    <w:lvl w:ilvl="1" w:tentative="1">
+      <w:start w:val="1"/>
+      <w:numFmt w:val="bullet"/>
+      <w:lvlText w:val="o"/>
+      <w:lvlJc w:val="left"/>
+      <w:pPr>
+        <w:tabs>
+          <w:tab w:val="num" w:pos="1440"/>
+        </w:tabs>
+        <w:ind w:left="1440" w:hanging="360"/>
+      </w:pPr>
+      <w:rPr>
+        <w:rFonts w:ascii="Courier New" w:hAnsi="Courier New" w:hint="default"/>
+        <w:sz w:val="20"/>
+      </w:rPr>
+    </w:lvl>
+    <w:lvl w:ilvl="2" w:tentative="1">
+      <w:start w:val="1"/>
+      <w:numFmt w:val="bullet"/>
+      <w:lvlText w:val=""/>
+      <w:lvlJc w:val="left"/>
+      <w:pPr>
+        <w:tabs>
+          <w:tab w:val="num" w:pos="2160"/>
+        </w:tabs>
+        <w:ind w:left="2160" w:hanging="360"/>
+      </w:pPr>
+      <w:rPr>
+        <w:rFonts w:ascii="Wingdings" w:hAnsi="Wingdings" w:hint="default"/>
+        <w:sz w:val="20"/>
+      </w:rPr>
+    </w:lvl>
+    <w:lvl w:ilvl="3" w:tentative="1">
+      <w:start w:val="1"/>
+      <w:numFmt w:val="bullet"/>
+      <w:lvlText w:val=""/>
+      <w:lvlJc w:val="left"/>
+      <w:pPr>
+        <w:tabs>
+          <w:tab w:val="num" w:pos="2880"/>
+        </w:tabs>
+        <w:ind w:left="2880" w:hanging="360"/>
+      </w:pPr>
+      <w:rPr>
+        <w:rFonts w:ascii="Wingdings" w:hAnsi="Wingdings" w:hint="default"/>
+        <w:sz w:val="20"/>
+      </w:rPr>
+    </w:lvl>
+    <w:lvl w:ilvl="4" w:tentative="1">
+      <w:start w:val="1"/>
+      <w:numFmt w:val="bullet"/>
+      <w:lvlText w:val=""/>
+      <w:lvlJc w:val="left"/>
+      <w:pPr>
+        <w:tabs>
+          <w:tab w:val="num" w:pos="3600"/>
+        </w:tabs>
+        <w:ind w:left="3600" w:hanging="360"/>
+      </w:pPr>
+      <w:rPr>
+        <w:rFonts w:ascii="Wingdings" w:hAnsi="Wingdings" w:hint="default"/>
+        <w:sz w:val="20"/>
+      </w:rPr>
+    </w:lvl>
+    <w:lvl w:ilvl="5" w:tentative="1">
+      <w:start w:val="1"/>
+      <w:numFmt w:val="bullet"/>
+      <w:lvlText w:val=""/>
+      <w:lvlJc w:val="left"/>
+      <w:pPr>
+        <w:tabs>
+          <w:tab w:val="num" w:pos="4320"/>
+        </w:tabs>
+        <w:ind w:left="4320" w:hanging="360"/>
+      </w:pPr>
+      <w:rPr>
+        <w:rFonts w:ascii="Wingdings" w:hAnsi="Wingdings" w:hint="default"/>
+        <w:sz w:val="20"/>
+      </w:rPr>
+    </w:lvl>
+    <w:lvl w:ilvl="6" w:tentative="1">
+      <w:start w:val="1"/>
+      <w:numFmt w:val="bullet"/>
+      <w:lvlText w:val=""/>
+      <w:lvlJc w:val="left"/>
+      <w:pPr>
+        <w:tabs>
+          <w:tab w:val="num" w:pos="5040"/>
+        </w:tabs>
+        <w:ind w:left="5040" w:hanging="360"/>
+      </w:pPr>
+      <w:rPr>
+        <w:rFonts w:ascii="Wingdings" w:hAnsi="Wingdings" w:hint="default"/>
+        <w:sz w:val="20"/>
+      </w:rPr>
+    </w:lvl>
+    <w:lvl w:ilvl="7" w:tentative="1">
+      <w:start w:val="1"/>
+      <w:numFmt w:val="bullet"/>
+      <w:lvlText w:val=""/>
+      <w:lvlJc w:val="left"/>
+      <w:pPr>
+        <w:tabs>
+          <w:tab w:val="num" w:pos="5760"/>
+        </w:tabs>
+        <w:ind w:left="5760" w:hanging="360"/>
+      </w:pPr>
+      <w:rPr>
+        <w:rFonts w:ascii="Wingdings" w:hAnsi="Wingdings" w:hint="default"/>
+        <w:sz w:val="20"/>
+      </w:rPr>
+    </w:lvl>
+    <w:lvl w:ilvl="8" w:tentative="1">
+      <w:start w:val="1"/>
+      <w:numFmt w:val="bullet"/>
+      <w:lvlText w:val=""/>
+      <w:lvlJc w:val="left"/>
+      <w:pPr>
+        <w:tabs>
+          <w:tab w:val="num" w:pos="6480"/>
+        </w:tabs>
+        <w:ind w:left="6480" w:hanging="360"/>
+      </w:pPr>
+      <w:rPr>
+        <w:rFonts w:ascii="Wingdings" w:hAnsi="Wingdings" w:hint="default"/>
+        <w:sz w:val="20"/>
+      </w:rPr>
+    </w:lvl>
+  </w:abstractNum>
   <w:num w:numId="1" w16cid:durableId="1790968648">
+    <w:abstractNumId w:val="2"/>
+  </w:num>
+  <w:num w:numId="2" w16cid:durableId="158280476">
+    <w:abstractNumId w:val="3"/>
+  </w:num>
+  <w:num w:numId="3" w16cid:durableId="1245215358">
     <w:abstractNumId w:val="0"/>
+  </w:num>
+  <w:num w:numId="4" w16cid:durableId="895892890">
+    <w:abstractNumId w:val="1"/>
   </w:num>
 </w:numbering>
 </file>
@@ -789,7 +1532,6 @@
   <w:style w:type="character" w:default="1" w:styleId="DefaultParagraphFont">
     <w:name w:val="Default Paragraph Font"/>
     <w:uiPriority w:val="1"/>
-    <w:semiHidden/>
     <w:unhideWhenUsed/>
   </w:style>
   <w:style w:type="table" w:default="1" w:styleId="TableNormal">
@@ -845,6 +1587,17 @@
       <w:sz w:val="30"/>
       <w:szCs w:val="30"/>
     </w:rPr>
+  </w:style>
+  <w:style w:type="paragraph" w:styleId="ListParagraph">
+    <w:name w:val="List Paragraph"/>
+    <w:basedOn w:val="Normal"/>
+    <w:uiPriority w:val="34"/>
+    <w:qFormat/>
+    <w:rsid w:val="006F4461"/>
+    <w:pPr>
+      <w:ind w:left="720"/>
+      <w:contextualSpacing/>
+    </w:pPr>
   </w:style>
 </w:styles>
 </file>

</xml_diff>